<commit_message>
Added details about dead ball to Russian 2016.
</commit_message>
<xml_diff>
--- a/2016/ru.docx
+++ b/2016/ru.docx
@@ -407,12 +407,7 @@
         <w:t xml:space="preserve"> ударом команды будет передан для ввода в игру с линии защиты другой команде. Мяч, вылетевший после блокирования удара команды, такж</w:t>
       </w:r>
       <w:r>
-        <w:t>е буде</w:t>
-      </w:r>
-      <w:bookmarkStart w:id="0" w:name="_GoBack"/>
-      <w:bookmarkEnd w:id="0"/>
-      <w:r>
-        <w:t>т передан другой команде.</w:t>
+        <w:t>е будет передан другой команде.</w:t>
       </w:r>
     </w:p>
     <w:p>
@@ -446,7 +441,19 @@
         <w:t xml:space="preserve"> </w:t>
       </w:r>
       <w:r>
-        <w:t xml:space="preserve">Это мяч, остановившийся вне пределов досягаемости всех игроков. В этом случае он вводится в игру ПОСЛЕ согласия судьи (или противоположной команды). </w:t>
+        <w:t xml:space="preserve">Это мяч, остановившийся </w:t>
+      </w:r>
+      <w:r>
+        <w:t xml:space="preserve">(и не крутящийся) </w:t>
+      </w:r>
+      <w:r>
+        <w:t xml:space="preserve">вне пределов досягаемости всех игроков. В этом случае он вводится в игру </w:t>
+      </w:r>
+      <w:r>
+        <w:t xml:space="preserve">заново </w:t>
+      </w:r>
+      <w:r>
+        <w:t xml:space="preserve">ПОСЛЕ согласия судьи (или противоположной команды). </w:t>
       </w:r>
       <w:r>
         <w:t xml:space="preserve">Если мяч остановился между </w:t>
@@ -470,7 +477,12 @@
         <w:t xml:space="preserve"> других случаях он передается на ближайшую линию защиты.</w:t>
       </w:r>
       <w:r>
-        <w:t xml:space="preserve"> Намеренное введение мяча в эту позицию наказывается </w:t>
+        <w:t xml:space="preserve"> Намеренное введение мяча в это состояние </w:t>
+      </w:r>
+      <w:bookmarkStart w:id="0" w:name="_GoBack"/>
+      <w:bookmarkEnd w:id="0"/>
+      <w:r>
+        <w:t xml:space="preserve">наказывается </w:t>
       </w:r>
       <w:r>
         <w:t>подачей его противником</w:t>

</xml_diff>

<commit_message>
Fixed grammar and spelling for 2016/ru.
</commit_message>
<xml_diff>
--- a/2016/ru.docx
+++ b/2016/ru.docx
@@ -404,7 +404,13 @@
         <w:t xml:space="preserve"> (и не вернувшийся)</w:t>
       </w:r>
       <w:r>
-        <w:t xml:space="preserve"> ударом команды будет передан для ввода в игру с линии защиты другой команде. Мяч, вылетевший после блокирования удара команды, такж</w:t>
+        <w:t xml:space="preserve"> ударом команды</w:t>
+      </w:r>
+      <w:r>
+        <w:t>,</w:t>
+      </w:r>
+      <w:r>
+        <w:t xml:space="preserve"> будет передан для ввода в игру с линии защиты другой команде. Мяч, вылетевший после блокирования удара команды, такж</w:t>
       </w:r>
       <w:r>
         <w:t>е будет передан другой команде.</w:t>
@@ -479,8 +485,6 @@
       <w:r>
         <w:t xml:space="preserve"> Намеренное введение мяча в это состояние </w:t>
       </w:r>
-      <w:bookmarkStart w:id="0" w:name="_GoBack"/>
-      <w:bookmarkEnd w:id="0"/>
       <w:r>
         <w:t xml:space="preserve">наказывается </w:t>
       </w:r>
@@ -522,7 +526,13 @@
         <w:t xml:space="preserve"> </w:t>
       </w:r>
       <w:r>
-        <w:t>Каждая команда может 2 раза за игру тайм аут длиной не более 30 секунд. Взять тайм-аут можно владея мячом и остановив его, либо в момент когда мяч не в игре.</w:t>
+        <w:t>Каждая команда может 2 раза за игру тайм</w:t>
+      </w:r>
+      <w:r>
+        <w:t>-</w:t>
+      </w:r>
+      <w:r>
+        <w:t>аут длиной не более 30 секунд. Взять тайм-аут можно владея мячом и остановив его, либо в момент когда мяч не в игре.</w:t>
       </w:r>
       <w:r>
         <w:t xml:space="preserve"> Попытка взять тайм-аут в других случаях будет считаться отвлечением.</w:t>
@@ -556,7 +566,10 @@
         <w:t>:</w:t>
       </w:r>
       <w:r>
-        <w:t xml:space="preserve"> Разрашеатся игрокам одной команды сразу после гола или во время тайм-аута.</w:t>
+        <w:t xml:space="preserve"> Разре</w:t>
+      </w:r>
+      <w:r>
+        <w:t>шеатся игрокам одной команды сразу после гола или во время тайм-аута.</w:t>
       </w:r>
     </w:p>
     <w:p>
@@ -609,7 +622,13 @@
         <w:t xml:space="preserve"> </w:t>
       </w:r>
       <w:r>
-        <w:t xml:space="preserve">Наказание за задержку – передача мяча противнику для подачи на линию защиты (если задержка была на линии </w:t>
+        <w:t xml:space="preserve">Наказание за задержку – передача мяча противнику для </w:t>
+      </w:r>
+      <w:r>
+        <w:t>ввода в игру</w:t>
+      </w:r>
+      <w:r>
+        <w:t xml:space="preserve"> на линию защиты (если задержка была на линии </w:t>
       </w:r>
       <w:r>
         <w:t>нападения</w:t>
@@ -651,7 +670,13 @@
         <w:t>Сдвиг, поднятие стола, сильные удары штангами о борт и касание штанг противника запрещены.</w:t>
       </w:r>
       <w:r>
-        <w:t xml:space="preserve"> Наказание – подача мяча противником в первых двух случаях. Далее – пенальти.</w:t>
+        <w:t xml:space="preserve"> Наказание – подача мяча противником </w:t>
+      </w:r>
+      <w:r>
+        <w:t>первые два раза</w:t>
+      </w:r>
+      <w:r>
+        <w:t>. Далее – пенальти.</w:t>
       </w:r>
     </w:p>
     <w:p>
@@ -697,7 +722,19 @@
         <w:t>и</w:t>
       </w:r>
       <w:r>
-        <w:t xml:space="preserve"> штанг, при котором мяч сотрясается или меняет направление, оставаясь в вашем владении) мешающих вам произвести удар или пас, время владения збрасывается.</w:t>
+        <w:t xml:space="preserve"> штанг, при котором мяч сотрясается или меняет направление, оставаясь в вашем владении)</w:t>
+      </w:r>
+      <w:r>
+        <w:t>,</w:t>
+      </w:r>
+      <w:r>
+        <w:t xml:space="preserve"> мешающих вам произвести удар или пас, время владения </w:t>
+      </w:r>
+      <w:r>
+        <w:t>с</w:t>
+      </w:r>
+      <w:r>
+        <w:t>брасывается.</w:t>
       </w:r>
     </w:p>
     <w:p>
@@ -741,7 +778,12 @@
         <w:t>Запрещены без согласия судьи или противников.</w:t>
       </w:r>
       <w:r>
-        <w:t xml:space="preserve"> Наказанием </w:t>
+        <w:t xml:space="preserve"> Наказание</w:t>
+      </w:r>
+      <w:bookmarkStart w:id="0" w:name="_GoBack"/>
+      <w:bookmarkEnd w:id="0"/>
+      <w:r>
+        <w:t xml:space="preserve"> </w:t>
       </w:r>
       <w:r>
         <w:t>– подача мяча противником</w:t>

</xml_diff>